<commit_message>
Added transition paragraph in case study section
</commit_message>
<xml_diff>
--- a/output/chapter-05.docx
+++ b/output/chapter-05.docx
@@ -14823,6 +14823,14 @@
       </w:r>
       <w:r>
         <w:t xml:space="preserve">: 50% lower cost-to-serve than parent bank</w:t>
+      </w:r>
+    </w:p>
+    <w:p>
+      <w:pPr>
+        <w:pStyle w:val="FirstParagraph"/>
+      </w:pPr>
+      <w:r>
+        <w:t xml:space="preserve">The bank faced a critical decision: build on top of the legacy infrastructure or start fresh with a cloud-native architecture. After extensive analysis, they chose a greenfield approach with selective integration points to the parent bank’s systems for regulatory reporting and liquidity management.</w:t>
       </w:r>
     </w:p>
     <w:bookmarkEnd w:id="45"/>

</xml_diff>